<commit_message>
Modified Draft Test Case and also inserted values for Test Case - User Interface table.
</commit_message>
<xml_diff>
--- a/documentation/quality/test case draft.docx
+++ b/documentation/quality/test case draft.docx
@@ -627,8 +627,6 @@
         </w:rPr>
         <w:t>Test Cases</w:t>
       </w:r>
-      <w:bookmarkStart w:id="0" w:name="_GoBack"/>
-      <w:bookmarkEnd w:id="0"/>
     </w:p>
     <w:p>
       <w:pPr>
@@ -767,6 +765,7 @@
             <w:pPr>
               <w:pStyle w:val="ListParagraph"/>
               <w:ind w:left="0"/>
+              <w:jc w:val="center"/>
               <w:rPr>
                 <w:rFonts w:ascii="Times New Roman" w:hAnsi="Times New Roman" w:cs="Times New Roman"/>
                 <w:b w:val="0"/>
@@ -774,6 +773,15 @@
                 <w:szCs w:val="32"/>
               </w:rPr>
             </w:pPr>
+            <w:r>
+              <w:rPr>
+                <w:rFonts w:ascii="Times New Roman" w:hAnsi="Times New Roman" w:cs="Times New Roman"/>
+                <w:b w:val="0"/>
+                <w:sz w:val="24"/>
+                <w:szCs w:val="32"/>
+              </w:rPr>
+              <w:t>U1TC_Ck0t1</w:t>
+            </w:r>
           </w:p>
         </w:tc>
         <w:tc>
@@ -784,6 +792,7 @@
             <w:pPr>
               <w:pStyle w:val="ListParagraph"/>
               <w:ind w:left="0"/>
+              <w:jc w:val="center"/>
               <w:cnfStyle w:val="000000100000" w:firstRow="0" w:lastRow="0" w:firstColumn="0" w:lastColumn="0" w:oddVBand="0" w:evenVBand="0" w:oddHBand="1" w:evenHBand="0" w:firstRowFirstColumn="0" w:firstRowLastColumn="0" w:lastRowFirstColumn="0" w:lastRowLastColumn="0"/>
               <w:rPr>
                 <w:rFonts w:ascii="Times New Roman" w:hAnsi="Times New Roman" w:cs="Times New Roman"/>
@@ -792,6 +801,15 @@
                 <w:szCs w:val="32"/>
               </w:rPr>
             </w:pPr>
+            <w:r>
+              <w:rPr>
+                <w:rFonts w:ascii="Times New Roman" w:hAnsi="Times New Roman" w:cs="Times New Roman"/>
+                <w:b/>
+                <w:sz w:val="24"/>
+                <w:szCs w:val="32"/>
+              </w:rPr>
+              <w:t>Display User Login Page</w:t>
+            </w:r>
           </w:p>
         </w:tc>
         <w:tc>
@@ -802,6 +820,7 @@
             <w:pPr>
               <w:pStyle w:val="ListParagraph"/>
               <w:ind w:left="0"/>
+              <w:jc w:val="center"/>
               <w:cnfStyle w:val="000000100000" w:firstRow="0" w:lastRow="0" w:firstColumn="0" w:lastColumn="0" w:oddVBand="0" w:evenVBand="0" w:oddHBand="1" w:evenHBand="0" w:firstRowFirstColumn="0" w:firstRowLastColumn="0" w:lastRowFirstColumn="0" w:lastRowLastColumn="0"/>
               <w:rPr>
                 <w:rFonts w:ascii="Times New Roman" w:hAnsi="Times New Roman" w:cs="Times New Roman"/>
@@ -810,6 +829,15 @@
                 <w:szCs w:val="32"/>
               </w:rPr>
             </w:pPr>
+            <w:r>
+              <w:rPr>
+                <w:rFonts w:ascii="Times New Roman" w:hAnsi="Times New Roman" w:cs="Times New Roman"/>
+                <w:b/>
+                <w:sz w:val="24"/>
+                <w:szCs w:val="32"/>
+              </w:rPr>
+              <w:t xml:space="preserve">Displays Account ID and Password from the text boxes. </w:t>
+            </w:r>
           </w:p>
         </w:tc>
       </w:tr>
@@ -823,6 +851,7 @@
             <w:pPr>
               <w:pStyle w:val="ListParagraph"/>
               <w:ind w:left="0"/>
+              <w:jc w:val="center"/>
               <w:rPr>
                 <w:rFonts w:ascii="Times New Roman" w:hAnsi="Times New Roman" w:cs="Times New Roman"/>
                 <w:b w:val="0"/>
@@ -830,6 +859,15 @@
                 <w:szCs w:val="32"/>
               </w:rPr>
             </w:pPr>
+            <w:r>
+              <w:rPr>
+                <w:rFonts w:ascii="Times New Roman" w:hAnsi="Times New Roman" w:cs="Times New Roman"/>
+                <w:b w:val="0"/>
+                <w:sz w:val="24"/>
+                <w:szCs w:val="32"/>
+              </w:rPr>
+              <w:t>U1TC_Ck0t2</w:t>
+            </w:r>
           </w:p>
         </w:tc>
         <w:tc>
@@ -840,6 +878,7 @@
             <w:pPr>
               <w:pStyle w:val="ListParagraph"/>
               <w:ind w:left="0"/>
+              <w:jc w:val="center"/>
               <w:cnfStyle w:val="000000000000" w:firstRow="0" w:lastRow="0" w:firstColumn="0" w:lastColumn="0" w:oddVBand="0" w:evenVBand="0" w:oddHBand="0" w:evenHBand="0" w:firstRowFirstColumn="0" w:firstRowLastColumn="0" w:lastRowFirstColumn="0" w:lastRowLastColumn="0"/>
               <w:rPr>
                 <w:rFonts w:ascii="Times New Roman" w:hAnsi="Times New Roman" w:cs="Times New Roman"/>
@@ -848,6 +887,17 @@
                 <w:szCs w:val="32"/>
               </w:rPr>
             </w:pPr>
+            <w:r>
+              <w:rPr>
+                <w:rFonts w:ascii="Times New Roman" w:hAnsi="Times New Roman" w:cs="Times New Roman"/>
+                <w:b/>
+                <w:sz w:val="24"/>
+                <w:szCs w:val="32"/>
+              </w:rPr>
+              <w:t>Fill-out forms for the request of Medicine and Equipments</w:t>
+            </w:r>
+            <w:bookmarkStart w:id="0" w:name="_GoBack"/>
+            <w:bookmarkEnd w:id="0"/>
           </w:p>
         </w:tc>
         <w:tc>
@@ -858,6 +908,7 @@
             <w:pPr>
               <w:pStyle w:val="ListParagraph"/>
               <w:ind w:left="0"/>
+              <w:jc w:val="center"/>
               <w:cnfStyle w:val="000000000000" w:firstRow="0" w:lastRow="0" w:firstColumn="0" w:lastColumn="0" w:oddVBand="0" w:evenVBand="0" w:oddHBand="0" w:evenHBand="0" w:firstRowFirstColumn="0" w:firstRowLastColumn="0" w:lastRowFirstColumn="0" w:lastRowLastColumn="0"/>
               <w:rPr>
                 <w:rFonts w:ascii="Times New Roman" w:hAnsi="Times New Roman" w:cs="Times New Roman"/>
@@ -866,6 +917,15 @@
                 <w:szCs w:val="32"/>
               </w:rPr>
             </w:pPr>
+            <w:r>
+              <w:rPr>
+                <w:rFonts w:ascii="Times New Roman" w:hAnsi="Times New Roman" w:cs="Times New Roman"/>
+                <w:b/>
+                <w:sz w:val="24"/>
+                <w:szCs w:val="32"/>
+              </w:rPr>
+              <w:t>Fill-out all necessary forms to be needed</w:t>
+            </w:r>
           </w:p>
         </w:tc>
       </w:tr>

</xml_diff>